<commit_message>
Glitz setup with react and typescript
</commit_message>
<xml_diff>
--- a/Documentations.docx
+++ b/Documentations.docx
@@ -5,16 +5,103 @@
     <w:p>
       <w:pPr>
         <w:pStyle w:val="NoSpacing"/>
-        <w:rPr>
+        <w:jc w:val="center"/>
+        <w:rPr>
+          <w:b/>
+          <w:bCs/>
+          <w:color w:val="FF0000"/>
+          <w:sz w:val="40"/>
+          <w:szCs w:val="40"/>
           <w:lang w:val="en-US"/>
         </w:rPr>
       </w:pPr>
       <w:r>
         <w:rPr>
-          <w:lang w:val="en-US"/>
-        </w:rPr>
-        <w:t>Documentations</w:t>
+          <w:b/>
+          <w:bCs/>
+          <w:color w:val="FF0000"/>
+          <w:sz w:val="40"/>
+          <w:szCs w:val="40"/>
+          <w:lang w:val="en-US"/>
+        </w:rPr>
+        <w:t xml:space="preserve">Glitz </w:t>
       </w:r>
+      <w:r>
+        <w:rPr>
+          <w:b/>
+          <w:bCs/>
+          <w:color w:val="FF0000"/>
+          <w:sz w:val="40"/>
+          <w:szCs w:val="40"/>
+          <w:lang w:val="en-US"/>
+        </w:rPr>
+        <w:t>Documentation</w:t>
+      </w:r>
+    </w:p>
+    <w:p>
+      <w:pPr>
+        <w:pStyle w:val="NoSpacing"/>
+        <w:jc w:val="center"/>
+        <w:rPr>
+          <w:b/>
+          <w:bCs/>
+          <w:color w:val="FF0000"/>
+          <w:sz w:val="40"/>
+          <w:szCs w:val="40"/>
+          <w:lang w:val="en-US"/>
+        </w:rPr>
+      </w:pPr>
+    </w:p>
+    <w:p>
+      <w:pPr>
+        <w:pStyle w:val="NoSpacing"/>
+        <w:rPr>
+          <w:lang w:val="en-US"/>
+        </w:rPr>
+      </w:pPr>
+      <w:hyperlink r:id="rId4" w:history="1">
+        <w:r>
+          <w:rPr>
+            <w:rStyle w:val="Hyperlink"/>
+            <w:lang w:val="en-US"/>
+          </w:rPr>
+          <w:t>https://github.com/frenic/glitz#getting-started</w:t>
+        </w:r>
+      </w:hyperlink>
+    </w:p>
+    <w:p>
+      <w:pPr>
+        <w:pStyle w:val="NoSpacing"/>
+        <w:rPr>
+          <w:lang w:val="en-US"/>
+        </w:rPr>
+      </w:pPr>
+      <w:hyperlink r:id="rId5" w:history="1">
+        <w:r>
+          <w:rPr>
+            <w:rStyle w:val="Hyperlink"/>
+            <w:lang w:val="en-US"/>
+          </w:rPr>
+          <w:t>https://web.microsoftstream.com/video/0d633ba6-7c59-4045-afe4-e87c230f844b</w:t>
+        </w:r>
+      </w:hyperlink>
+    </w:p>
+    <w:p>
+      <w:pPr>
+        <w:pStyle w:val="NoSpacing"/>
+        <w:rPr>
+          <w:lang w:val="en-US"/>
+        </w:rPr>
+      </w:pPr>
+      <w:hyperlink r:id="rId6" w:history="1">
+        <w:r>
+          <w:rPr>
+            <w:rStyle w:val="Hyperlink"/>
+            <w:lang w:val="en-US"/>
+          </w:rPr>
+          <w:t>https://styled-components.com/docs</w:t>
+        </w:r>
+      </w:hyperlink>
     </w:p>
     <w:p>
       <w:pPr>
@@ -514,6 +601,29 @@
       <w:spacing w:after="0" w:line="240" w:lineRule="auto"/>
     </w:pPr>
   </w:style>
+  <w:style w:type="character" w:styleId="Hyperlink">
+    <w:name w:val="Hyperlink"/>
+    <w:basedOn w:val="DefaultParagraphFont"/>
+    <w:uiPriority w:val="99"/>
+    <w:unhideWhenUsed/>
+    <w:rsid w:val="009D080E"/>
+    <w:rPr>
+      <w:color w:val="0563C1" w:themeColor="hyperlink"/>
+      <w:u w:val="single"/>
+    </w:rPr>
+  </w:style>
+  <w:style w:type="character" w:styleId="UnresolvedMention">
+    <w:name w:val="Unresolved Mention"/>
+    <w:basedOn w:val="DefaultParagraphFont"/>
+    <w:uiPriority w:val="99"/>
+    <w:semiHidden/>
+    <w:unhideWhenUsed/>
+    <w:rsid w:val="009D080E"/>
+    <w:rPr>
+      <w:color w:val="605E5C"/>
+      <w:shd w:val="clear" w:color="auto" w:fill="E1DFDD"/>
+    </w:rPr>
+  </w:style>
 </w:styles>
 </file>
 

</xml_diff>